<commit_message>
room for flowchart, add source code
</commit_message>
<xml_diff>
--- a/Lab_03/Lab Report - Midpoint Circle.docx
+++ b/Lab_03/Lab Report - Midpoint Circle.docx
@@ -987,6 +987,1798 @@
           <w:rStyle w:val="bodyrepostChar"/>
         </w:rPr>
       </w:pPr>
+    </w:p>
+    <w:p>
+      <w:pPr>
+        <w:pStyle w:val="Titlerepost"/>
+        <w:rPr>
+          <w:rStyle w:val="bodyrepostChar"/>
+          <w:rFonts w:asciiTheme="minorHAnsi" w:hAnsiTheme="minorHAnsi" w:cstheme="minorBidi"/>
+          <w:sz w:val="32"/>
+          <w:szCs w:val="32"/>
+        </w:rPr>
+      </w:pPr>
+      <w:r>
+        <w:rPr>
+          <w:rStyle w:val="bodyrepostChar"/>
+          <w:rFonts w:asciiTheme="minorHAnsi" w:hAnsiTheme="minorHAnsi" w:cstheme="minorBidi"/>
+          <w:sz w:val="32"/>
+          <w:szCs w:val="32"/>
+        </w:rPr>
+        <w:t>Flowchart</w:t>
+      </w:r>
+    </w:p>
+    <w:p>
+      <w:pPr>
+        <w:pStyle w:val="bodyrepost"/>
+        <w:rPr>
+          <w:rStyle w:val="bodyrepostChar"/>
+        </w:rPr>
+      </w:pPr>
+    </w:p>
+    <w:p>
+      <w:pPr>
+        <w:pStyle w:val="Titlerepost"/>
+        <w:rPr>
+          <w:rStyle w:val="bodyrepostChar"/>
+          <w:rFonts w:asciiTheme="minorHAnsi" w:hAnsiTheme="minorHAnsi" w:cstheme="minorBidi"/>
+          <w:sz w:val="32"/>
+          <w:szCs w:val="32"/>
+        </w:rPr>
+      </w:pPr>
+      <w:r>
+        <w:rPr>
+          <w:rStyle w:val="bodyrepostChar"/>
+          <w:rFonts w:asciiTheme="minorHAnsi" w:hAnsiTheme="minorHAnsi" w:cstheme="minorBidi"/>
+          <w:sz w:val="32"/>
+          <w:szCs w:val="32"/>
+        </w:rPr>
+        <w:t>Source code</w:t>
+      </w:r>
+    </w:p>
+    <w:p>
+      <w:pPr>
+        <w:pStyle w:val="bodyrepost"/>
+        <w:rPr>
+          <w:rStyle w:val="bodyrepostChar"/>
+        </w:rPr>
+      </w:pPr>
+      <w:r>
+        <w:rPr>
+          <w:rStyle w:val="bodyrepostChar"/>
+        </w:rPr>
+        <w:t>#include &lt;</w:t>
+      </w:r>
+      <w:proofErr w:type="spellStart"/>
+      <w:r>
+        <w:rPr>
+          <w:rStyle w:val="bodyrepostChar"/>
+        </w:rPr>
+        <w:t>graphics.h</w:t>
+      </w:r>
+      <w:proofErr w:type="spellEnd"/>
+      <w:r>
+        <w:rPr>
+          <w:rStyle w:val="bodyrepostChar"/>
+        </w:rPr>
+        <w:t>&gt;</w:t>
+      </w:r>
+    </w:p>
+    <w:p>
+      <w:pPr>
+        <w:pStyle w:val="bodyrepost"/>
+        <w:rPr>
+          <w:rStyle w:val="bodyrepostChar"/>
+        </w:rPr>
+      </w:pPr>
+      <w:r>
+        <w:rPr>
+          <w:rStyle w:val="bodyrepostChar"/>
+        </w:rPr>
+        <w:t>#include &lt;</w:t>
+      </w:r>
+      <w:proofErr w:type="spellStart"/>
+      <w:r>
+        <w:rPr>
+          <w:rStyle w:val="bodyrepostChar"/>
+        </w:rPr>
+        <w:t>iostream</w:t>
+      </w:r>
+      <w:proofErr w:type="spellEnd"/>
+      <w:r>
+        <w:rPr>
+          <w:rStyle w:val="bodyrepostChar"/>
+        </w:rPr>
+        <w:t>&gt;</w:t>
+      </w:r>
+    </w:p>
+    <w:p>
+      <w:pPr>
+        <w:pStyle w:val="bodyrepost"/>
+        <w:rPr>
+          <w:rStyle w:val="bodyrepostChar"/>
+        </w:rPr>
+      </w:pPr>
+      <w:proofErr w:type="gramStart"/>
+      <w:r>
+        <w:rPr>
+          <w:rStyle w:val="bodyrepostChar"/>
+        </w:rPr>
+        <w:t>using</w:t>
+      </w:r>
+      <w:proofErr w:type="gramEnd"/>
+      <w:r>
+        <w:rPr>
+          <w:rStyle w:val="bodyrepostChar"/>
+        </w:rPr>
+        <w:t xml:space="preserve"> namespace </w:t>
+      </w:r>
+      <w:proofErr w:type="spellStart"/>
+      <w:r>
+        <w:rPr>
+          <w:rStyle w:val="bodyrepostChar"/>
+        </w:rPr>
+        <w:t>std</w:t>
+      </w:r>
+      <w:proofErr w:type="spellEnd"/>
+      <w:r>
+        <w:rPr>
+          <w:rStyle w:val="bodyrepostChar"/>
+        </w:rPr>
+        <w:t>;</w:t>
+      </w:r>
+    </w:p>
+    <w:p>
+      <w:pPr>
+        <w:pStyle w:val="bodyrepost"/>
+        <w:rPr>
+          <w:rStyle w:val="bodyrepostChar"/>
+        </w:rPr>
+      </w:pPr>
+    </w:p>
+    <w:p>
+      <w:pPr>
+        <w:pStyle w:val="bodyrepost"/>
+        <w:rPr>
+          <w:rStyle w:val="bodyrepostChar"/>
+        </w:rPr>
+      </w:pPr>
+      <w:r>
+        <w:rPr>
+          <w:rStyle w:val="bodyrepostChar"/>
+        </w:rPr>
+        <w:t>// Function to plot all 8 symmetric points</w:t>
+      </w:r>
+    </w:p>
+    <w:p>
+      <w:pPr>
+        <w:pStyle w:val="bodyrepost"/>
+        <w:rPr>
+          <w:rStyle w:val="bodyrepostChar"/>
+        </w:rPr>
+      </w:pPr>
+      <w:proofErr w:type="gramStart"/>
+      <w:r>
+        <w:rPr>
+          <w:rStyle w:val="bodyrepostChar"/>
+        </w:rPr>
+        <w:t>void</w:t>
+      </w:r>
+      <w:proofErr w:type="gramEnd"/>
+      <w:r>
+        <w:rPr>
+          <w:rStyle w:val="bodyrepostChar"/>
+        </w:rPr>
+        <w:t xml:space="preserve"> </w:t>
+      </w:r>
+      <w:proofErr w:type="spellStart"/>
+      <w:r>
+        <w:rPr>
+          <w:rStyle w:val="bodyrepostChar"/>
+        </w:rPr>
+        <w:t>plotCirclePoints</w:t>
+      </w:r>
+      <w:proofErr w:type="spellEnd"/>
+      <w:r>
+        <w:rPr>
+          <w:rStyle w:val="bodyrepostChar"/>
+        </w:rPr>
+        <w:t>(</w:t>
+      </w:r>
+      <w:proofErr w:type="spellStart"/>
+      <w:r>
+        <w:rPr>
+          <w:rStyle w:val="bodyrepostChar"/>
+        </w:rPr>
+        <w:t>int</w:t>
+      </w:r>
+      <w:proofErr w:type="spellEnd"/>
+      <w:r>
+        <w:rPr>
+          <w:rStyle w:val="bodyrepostChar"/>
+        </w:rPr>
+        <w:t xml:space="preserve"> xc, </w:t>
+      </w:r>
+      <w:proofErr w:type="spellStart"/>
+      <w:r>
+        <w:rPr>
+          <w:rStyle w:val="bodyrepostChar"/>
+        </w:rPr>
+        <w:t>int</w:t>
+      </w:r>
+      <w:proofErr w:type="spellEnd"/>
+      <w:r>
+        <w:rPr>
+          <w:rStyle w:val="bodyrepostChar"/>
+        </w:rPr>
+        <w:t xml:space="preserve"> </w:t>
+      </w:r>
+      <w:proofErr w:type="spellStart"/>
+      <w:r>
+        <w:rPr>
+          <w:rStyle w:val="bodyrepostChar"/>
+        </w:rPr>
+        <w:t>yc</w:t>
+      </w:r>
+      <w:proofErr w:type="spellEnd"/>
+      <w:r>
+        <w:rPr>
+          <w:rStyle w:val="bodyrepostChar"/>
+        </w:rPr>
+        <w:t xml:space="preserve">, </w:t>
+      </w:r>
+      <w:proofErr w:type="spellStart"/>
+      <w:r>
+        <w:rPr>
+          <w:rStyle w:val="bodyrepostChar"/>
+        </w:rPr>
+        <w:t>int</w:t>
+      </w:r>
+      <w:proofErr w:type="spellEnd"/>
+      <w:r>
+        <w:rPr>
+          <w:rStyle w:val="bodyrepostChar"/>
+        </w:rPr>
+        <w:t xml:space="preserve"> x, </w:t>
+      </w:r>
+      <w:proofErr w:type="spellStart"/>
+      <w:r>
+        <w:rPr>
+          <w:rStyle w:val="bodyrepostChar"/>
+        </w:rPr>
+        <w:t>int</w:t>
+      </w:r>
+      <w:proofErr w:type="spellEnd"/>
+      <w:r>
+        <w:rPr>
+          <w:rStyle w:val="bodyrepostChar"/>
+        </w:rPr>
+        <w:t xml:space="preserve"> y) {</w:t>
+      </w:r>
+    </w:p>
+    <w:p>
+      <w:pPr>
+        <w:pStyle w:val="bodyrepost"/>
+        <w:rPr>
+          <w:rStyle w:val="bodyrepostChar"/>
+        </w:rPr>
+      </w:pPr>
+      <w:r>
+        <w:rPr>
+          <w:rStyle w:val="bodyrepostChar"/>
+        </w:rPr>
+        <w:t xml:space="preserve">    </w:t>
+      </w:r>
+      <w:proofErr w:type="spellStart"/>
+      <w:proofErr w:type="gramStart"/>
+      <w:r>
+        <w:rPr>
+          <w:rStyle w:val="bodyrepostChar"/>
+        </w:rPr>
+        <w:t>putpixel</w:t>
+      </w:r>
+      <w:proofErr w:type="spellEnd"/>
+      <w:r>
+        <w:rPr>
+          <w:rStyle w:val="bodyrepostChar"/>
+        </w:rPr>
+        <w:t>(</w:t>
+      </w:r>
+      <w:proofErr w:type="gramEnd"/>
+      <w:r>
+        <w:rPr>
+          <w:rStyle w:val="bodyrepostChar"/>
+        </w:rPr>
+        <w:t xml:space="preserve">xc + x, </w:t>
+      </w:r>
+      <w:proofErr w:type="spellStart"/>
+      <w:r>
+        <w:rPr>
+          <w:rStyle w:val="bodyrepostChar"/>
+        </w:rPr>
+        <w:t>yc</w:t>
+      </w:r>
+      <w:proofErr w:type="spellEnd"/>
+      <w:r>
+        <w:rPr>
+          <w:rStyle w:val="bodyrepostChar"/>
+        </w:rPr>
+        <w:t xml:space="preserve"> + y, WHITE);</w:t>
+      </w:r>
+    </w:p>
+    <w:p>
+      <w:pPr>
+        <w:pStyle w:val="bodyrepost"/>
+        <w:rPr>
+          <w:rStyle w:val="bodyrepostChar"/>
+        </w:rPr>
+      </w:pPr>
+      <w:r>
+        <w:rPr>
+          <w:rStyle w:val="bodyrepostChar"/>
+        </w:rPr>
+        <w:t xml:space="preserve">    </w:t>
+      </w:r>
+      <w:proofErr w:type="spellStart"/>
+      <w:proofErr w:type="gramStart"/>
+      <w:r>
+        <w:rPr>
+          <w:rStyle w:val="bodyrepostChar"/>
+        </w:rPr>
+        <w:t>putpixel</w:t>
+      </w:r>
+      <w:proofErr w:type="spellEnd"/>
+      <w:r>
+        <w:rPr>
+          <w:rStyle w:val="bodyrepostChar"/>
+        </w:rPr>
+        <w:t>(</w:t>
+      </w:r>
+      <w:proofErr w:type="gramEnd"/>
+      <w:r>
+        <w:rPr>
+          <w:rStyle w:val="bodyrepostChar"/>
+        </w:rPr>
+        <w:t xml:space="preserve">xc - x, </w:t>
+      </w:r>
+      <w:proofErr w:type="spellStart"/>
+      <w:r>
+        <w:rPr>
+          <w:rStyle w:val="bodyrepostChar"/>
+        </w:rPr>
+        <w:t>yc</w:t>
+      </w:r>
+      <w:proofErr w:type="spellEnd"/>
+      <w:r>
+        <w:rPr>
+          <w:rStyle w:val="bodyrepostChar"/>
+        </w:rPr>
+        <w:t xml:space="preserve"> + y, WHITE);</w:t>
+      </w:r>
+    </w:p>
+    <w:p>
+      <w:pPr>
+        <w:pStyle w:val="bodyrepost"/>
+        <w:rPr>
+          <w:rStyle w:val="bodyrepostChar"/>
+        </w:rPr>
+      </w:pPr>
+      <w:r>
+        <w:rPr>
+          <w:rStyle w:val="bodyrepostChar"/>
+        </w:rPr>
+        <w:t xml:space="preserve">    </w:t>
+      </w:r>
+      <w:proofErr w:type="spellStart"/>
+      <w:proofErr w:type="gramStart"/>
+      <w:r>
+        <w:rPr>
+          <w:rStyle w:val="bodyrepostChar"/>
+        </w:rPr>
+        <w:t>putpixel</w:t>
+      </w:r>
+      <w:proofErr w:type="spellEnd"/>
+      <w:r>
+        <w:rPr>
+          <w:rStyle w:val="bodyrepostChar"/>
+        </w:rPr>
+        <w:t>(</w:t>
+      </w:r>
+      <w:proofErr w:type="gramEnd"/>
+      <w:r>
+        <w:rPr>
+          <w:rStyle w:val="bodyrepostChar"/>
+        </w:rPr>
+        <w:t xml:space="preserve">xc + x, </w:t>
+      </w:r>
+      <w:proofErr w:type="spellStart"/>
+      <w:r>
+        <w:rPr>
+          <w:rStyle w:val="bodyrepostChar"/>
+        </w:rPr>
+        <w:t>yc</w:t>
+      </w:r>
+      <w:proofErr w:type="spellEnd"/>
+      <w:r>
+        <w:rPr>
+          <w:rStyle w:val="bodyrepostChar"/>
+        </w:rPr>
+        <w:t xml:space="preserve"> - y, WHITE);</w:t>
+      </w:r>
+    </w:p>
+    <w:p>
+      <w:pPr>
+        <w:pStyle w:val="bodyrepost"/>
+        <w:rPr>
+          <w:rStyle w:val="bodyrepostChar"/>
+        </w:rPr>
+      </w:pPr>
+      <w:r>
+        <w:rPr>
+          <w:rStyle w:val="bodyrepostChar"/>
+        </w:rPr>
+        <w:t xml:space="preserve">    </w:t>
+      </w:r>
+      <w:proofErr w:type="spellStart"/>
+      <w:proofErr w:type="gramStart"/>
+      <w:r>
+        <w:rPr>
+          <w:rStyle w:val="bodyrepostChar"/>
+        </w:rPr>
+        <w:t>putpixel</w:t>
+      </w:r>
+      <w:proofErr w:type="spellEnd"/>
+      <w:r>
+        <w:rPr>
+          <w:rStyle w:val="bodyrepostChar"/>
+        </w:rPr>
+        <w:t>(</w:t>
+      </w:r>
+      <w:proofErr w:type="gramEnd"/>
+      <w:r>
+        <w:rPr>
+          <w:rStyle w:val="bodyrepostChar"/>
+        </w:rPr>
+        <w:t xml:space="preserve">xc - x, </w:t>
+      </w:r>
+      <w:proofErr w:type="spellStart"/>
+      <w:r>
+        <w:rPr>
+          <w:rStyle w:val="bodyrepostChar"/>
+        </w:rPr>
+        <w:t>yc</w:t>
+      </w:r>
+      <w:proofErr w:type="spellEnd"/>
+      <w:r>
+        <w:rPr>
+          <w:rStyle w:val="bodyrepostChar"/>
+        </w:rPr>
+        <w:t xml:space="preserve"> - y, WHITE);</w:t>
+      </w:r>
+    </w:p>
+    <w:p>
+      <w:pPr>
+        <w:pStyle w:val="bodyrepost"/>
+        <w:rPr>
+          <w:rStyle w:val="bodyrepostChar"/>
+        </w:rPr>
+      </w:pPr>
+      <w:r>
+        <w:rPr>
+          <w:rStyle w:val="bodyrepostChar"/>
+        </w:rPr>
+        <w:lastRenderedPageBreak/>
+        <w:t xml:space="preserve">    </w:t>
+      </w:r>
+      <w:proofErr w:type="spellStart"/>
+      <w:proofErr w:type="gramStart"/>
+      <w:r>
+        <w:rPr>
+          <w:rStyle w:val="bodyrepostChar"/>
+        </w:rPr>
+        <w:t>putpixel</w:t>
+      </w:r>
+      <w:proofErr w:type="spellEnd"/>
+      <w:r>
+        <w:rPr>
+          <w:rStyle w:val="bodyrepostChar"/>
+        </w:rPr>
+        <w:t>(</w:t>
+      </w:r>
+      <w:proofErr w:type="gramEnd"/>
+      <w:r>
+        <w:rPr>
+          <w:rStyle w:val="bodyrepostChar"/>
+        </w:rPr>
+        <w:t xml:space="preserve">xc + y, </w:t>
+      </w:r>
+      <w:proofErr w:type="spellStart"/>
+      <w:r>
+        <w:rPr>
+          <w:rStyle w:val="bodyrepostChar"/>
+        </w:rPr>
+        <w:t>yc</w:t>
+      </w:r>
+      <w:proofErr w:type="spellEnd"/>
+      <w:r>
+        <w:rPr>
+          <w:rStyle w:val="bodyrepostChar"/>
+        </w:rPr>
+        <w:t xml:space="preserve"> + x, WHITE);</w:t>
+      </w:r>
+    </w:p>
+    <w:p>
+      <w:pPr>
+        <w:pStyle w:val="bodyrepost"/>
+        <w:rPr>
+          <w:rStyle w:val="bodyrepostChar"/>
+        </w:rPr>
+      </w:pPr>
+      <w:r>
+        <w:rPr>
+          <w:rStyle w:val="bodyrepostChar"/>
+        </w:rPr>
+        <w:t xml:space="preserve">    </w:t>
+      </w:r>
+      <w:proofErr w:type="spellStart"/>
+      <w:proofErr w:type="gramStart"/>
+      <w:r>
+        <w:rPr>
+          <w:rStyle w:val="bodyrepostChar"/>
+        </w:rPr>
+        <w:t>putpixel</w:t>
+      </w:r>
+      <w:proofErr w:type="spellEnd"/>
+      <w:r>
+        <w:rPr>
+          <w:rStyle w:val="bodyrepostChar"/>
+        </w:rPr>
+        <w:t>(</w:t>
+      </w:r>
+      <w:proofErr w:type="gramEnd"/>
+      <w:r>
+        <w:rPr>
+          <w:rStyle w:val="bodyrepostChar"/>
+        </w:rPr>
+        <w:t xml:space="preserve">xc - y, </w:t>
+      </w:r>
+      <w:proofErr w:type="spellStart"/>
+      <w:r>
+        <w:rPr>
+          <w:rStyle w:val="bodyrepostChar"/>
+        </w:rPr>
+        <w:t>yc</w:t>
+      </w:r>
+      <w:proofErr w:type="spellEnd"/>
+      <w:r>
+        <w:rPr>
+          <w:rStyle w:val="bodyrepostChar"/>
+        </w:rPr>
+        <w:t xml:space="preserve"> + x, WHITE);</w:t>
+      </w:r>
+    </w:p>
+    <w:p>
+      <w:pPr>
+        <w:pStyle w:val="bodyrepost"/>
+        <w:rPr>
+          <w:rStyle w:val="bodyrepostChar"/>
+        </w:rPr>
+      </w:pPr>
+      <w:r>
+        <w:rPr>
+          <w:rStyle w:val="bodyrepostChar"/>
+        </w:rPr>
+        <w:t xml:space="preserve">    </w:t>
+      </w:r>
+      <w:proofErr w:type="spellStart"/>
+      <w:proofErr w:type="gramStart"/>
+      <w:r>
+        <w:rPr>
+          <w:rStyle w:val="bodyrepostChar"/>
+        </w:rPr>
+        <w:t>putpixel</w:t>
+      </w:r>
+      <w:proofErr w:type="spellEnd"/>
+      <w:r>
+        <w:rPr>
+          <w:rStyle w:val="bodyrepostChar"/>
+        </w:rPr>
+        <w:t>(</w:t>
+      </w:r>
+      <w:proofErr w:type="gramEnd"/>
+      <w:r>
+        <w:rPr>
+          <w:rStyle w:val="bodyrepostChar"/>
+        </w:rPr>
+        <w:t xml:space="preserve">xc + y, </w:t>
+      </w:r>
+      <w:proofErr w:type="spellStart"/>
+      <w:r>
+        <w:rPr>
+          <w:rStyle w:val="bodyrepostChar"/>
+        </w:rPr>
+        <w:t>yc</w:t>
+      </w:r>
+      <w:proofErr w:type="spellEnd"/>
+      <w:r>
+        <w:rPr>
+          <w:rStyle w:val="bodyrepostChar"/>
+        </w:rPr>
+        <w:t xml:space="preserve"> - x, WHITE);</w:t>
+      </w:r>
+    </w:p>
+    <w:p>
+      <w:pPr>
+        <w:pStyle w:val="bodyrepost"/>
+        <w:rPr>
+          <w:rStyle w:val="bodyrepostChar"/>
+        </w:rPr>
+      </w:pPr>
+      <w:r>
+        <w:rPr>
+          <w:rStyle w:val="bodyrepostChar"/>
+        </w:rPr>
+        <w:t xml:space="preserve">    </w:t>
+      </w:r>
+      <w:proofErr w:type="spellStart"/>
+      <w:proofErr w:type="gramStart"/>
+      <w:r>
+        <w:rPr>
+          <w:rStyle w:val="bodyrepostChar"/>
+        </w:rPr>
+        <w:t>putpixel</w:t>
+      </w:r>
+      <w:proofErr w:type="spellEnd"/>
+      <w:r>
+        <w:rPr>
+          <w:rStyle w:val="bodyrepostChar"/>
+        </w:rPr>
+        <w:t>(</w:t>
+      </w:r>
+      <w:proofErr w:type="gramEnd"/>
+      <w:r>
+        <w:rPr>
+          <w:rStyle w:val="bodyrepostChar"/>
+        </w:rPr>
+        <w:t xml:space="preserve">xc - y, </w:t>
+      </w:r>
+      <w:proofErr w:type="spellStart"/>
+      <w:r>
+        <w:rPr>
+          <w:rStyle w:val="bodyrepostChar"/>
+        </w:rPr>
+        <w:t>yc</w:t>
+      </w:r>
+      <w:proofErr w:type="spellEnd"/>
+      <w:r>
+        <w:rPr>
+          <w:rStyle w:val="bodyrepostChar"/>
+        </w:rPr>
+        <w:t xml:space="preserve"> - x, WHITE);</w:t>
+      </w:r>
+    </w:p>
+    <w:p>
+      <w:pPr>
+        <w:pStyle w:val="bodyrepost"/>
+        <w:rPr>
+          <w:rStyle w:val="bodyrepostChar"/>
+        </w:rPr>
+      </w:pPr>
+      <w:r>
+        <w:rPr>
+          <w:rStyle w:val="bodyrepostChar"/>
+        </w:rPr>
+        <w:t>}</w:t>
+      </w:r>
+    </w:p>
+    <w:p>
+      <w:pPr>
+        <w:pStyle w:val="bodyrepost"/>
+        <w:rPr>
+          <w:rStyle w:val="bodyrepostChar"/>
+        </w:rPr>
+      </w:pPr>
+    </w:p>
+    <w:p>
+      <w:pPr>
+        <w:pStyle w:val="bodyrepost"/>
+        <w:rPr>
+          <w:rStyle w:val="bodyrepostChar"/>
+        </w:rPr>
+      </w:pPr>
+      <w:proofErr w:type="gramStart"/>
+      <w:r>
+        <w:rPr>
+          <w:rStyle w:val="bodyrepostChar"/>
+        </w:rPr>
+        <w:t>void</w:t>
+      </w:r>
+      <w:proofErr w:type="gramEnd"/>
+      <w:r>
+        <w:rPr>
+          <w:rStyle w:val="bodyrepostChar"/>
+        </w:rPr>
+        <w:t xml:space="preserve"> </w:t>
+      </w:r>
+      <w:proofErr w:type="spellStart"/>
+      <w:r>
+        <w:rPr>
+          <w:rStyle w:val="bodyrepostChar"/>
+        </w:rPr>
+        <w:t>midpointCircleAlgorithm</w:t>
+      </w:r>
+      <w:proofErr w:type="spellEnd"/>
+      <w:r>
+        <w:rPr>
+          <w:rStyle w:val="bodyrepostChar"/>
+        </w:rPr>
+        <w:t>(</w:t>
+      </w:r>
+      <w:proofErr w:type="spellStart"/>
+      <w:r>
+        <w:rPr>
+          <w:rStyle w:val="bodyrepostChar"/>
+        </w:rPr>
+        <w:t>int</w:t>
+      </w:r>
+      <w:proofErr w:type="spellEnd"/>
+      <w:r>
+        <w:rPr>
+          <w:rStyle w:val="bodyrepostChar"/>
+        </w:rPr>
+        <w:t xml:space="preserve"> xc, </w:t>
+      </w:r>
+      <w:proofErr w:type="spellStart"/>
+      <w:r>
+        <w:rPr>
+          <w:rStyle w:val="bodyrepostChar"/>
+        </w:rPr>
+        <w:t>int</w:t>
+      </w:r>
+      <w:proofErr w:type="spellEnd"/>
+      <w:r>
+        <w:rPr>
+          <w:rStyle w:val="bodyrepostChar"/>
+        </w:rPr>
+        <w:t xml:space="preserve"> </w:t>
+      </w:r>
+      <w:proofErr w:type="spellStart"/>
+      <w:r>
+        <w:rPr>
+          <w:rStyle w:val="bodyrepostChar"/>
+        </w:rPr>
+        <w:t>yc</w:t>
+      </w:r>
+      <w:proofErr w:type="spellEnd"/>
+      <w:r>
+        <w:rPr>
+          <w:rStyle w:val="bodyrepostChar"/>
+        </w:rPr>
+        <w:t xml:space="preserve">, </w:t>
+      </w:r>
+      <w:proofErr w:type="spellStart"/>
+      <w:r>
+        <w:rPr>
+          <w:rStyle w:val="bodyrepostChar"/>
+        </w:rPr>
+        <w:t>int</w:t>
+      </w:r>
+      <w:proofErr w:type="spellEnd"/>
+      <w:r>
+        <w:rPr>
+          <w:rStyle w:val="bodyrepostChar"/>
+        </w:rPr>
+        <w:t xml:space="preserve"> r) {</w:t>
+      </w:r>
+    </w:p>
+    <w:p>
+      <w:pPr>
+        <w:pStyle w:val="bodyrepost"/>
+        <w:rPr>
+          <w:rStyle w:val="bodyrepostChar"/>
+        </w:rPr>
+      </w:pPr>
+      <w:r>
+        <w:rPr>
+          <w:rStyle w:val="bodyrepostChar"/>
+        </w:rPr>
+        <w:t xml:space="preserve">    </w:t>
+      </w:r>
+      <w:proofErr w:type="spellStart"/>
+      <w:proofErr w:type="gramStart"/>
+      <w:r>
+        <w:rPr>
+          <w:rStyle w:val="bodyrepostChar"/>
+        </w:rPr>
+        <w:t>int</w:t>
+      </w:r>
+      <w:proofErr w:type="spellEnd"/>
+      <w:proofErr w:type="gramEnd"/>
+      <w:r>
+        <w:rPr>
+          <w:rStyle w:val="bodyrepostChar"/>
+        </w:rPr>
+        <w:t xml:space="preserve"> x = 0;</w:t>
+      </w:r>
+    </w:p>
+    <w:p>
+      <w:pPr>
+        <w:pStyle w:val="bodyrepost"/>
+        <w:rPr>
+          <w:rStyle w:val="bodyrepostChar"/>
+        </w:rPr>
+      </w:pPr>
+      <w:r>
+        <w:rPr>
+          <w:rStyle w:val="bodyrepostChar"/>
+        </w:rPr>
+        <w:t xml:space="preserve">    </w:t>
+      </w:r>
+      <w:proofErr w:type="spellStart"/>
+      <w:proofErr w:type="gramStart"/>
+      <w:r>
+        <w:rPr>
+          <w:rStyle w:val="bodyrepostChar"/>
+        </w:rPr>
+        <w:t>int</w:t>
+      </w:r>
+      <w:proofErr w:type="spellEnd"/>
+      <w:proofErr w:type="gramEnd"/>
+      <w:r>
+        <w:rPr>
+          <w:rStyle w:val="bodyrepostChar"/>
+        </w:rPr>
+        <w:t xml:space="preserve"> y = r;</w:t>
+      </w:r>
+    </w:p>
+    <w:p>
+      <w:pPr>
+        <w:pStyle w:val="bodyrepost"/>
+        <w:rPr>
+          <w:rStyle w:val="bodyrepostChar"/>
+        </w:rPr>
+      </w:pPr>
+      <w:r>
+        <w:rPr>
+          <w:rStyle w:val="bodyrepostChar"/>
+        </w:rPr>
+        <w:t xml:space="preserve">    </w:t>
+      </w:r>
+    </w:p>
+    <w:p>
+      <w:pPr>
+        <w:pStyle w:val="bodyrepost"/>
+        <w:rPr>
+          <w:rStyle w:val="bodyrepostChar"/>
+        </w:rPr>
+      </w:pPr>
+      <w:r>
+        <w:rPr>
+          <w:rStyle w:val="bodyrepostChar"/>
+        </w:rPr>
+        <w:t xml:space="preserve">    // p0 = (5/4) - r ≈ 1 - r (as integer arithmetic)</w:t>
+      </w:r>
+    </w:p>
+    <w:p>
+      <w:pPr>
+        <w:pStyle w:val="bodyrepost"/>
+        <w:rPr>
+          <w:rStyle w:val="bodyrepostChar"/>
+        </w:rPr>
+      </w:pPr>
+      <w:r>
+        <w:rPr>
+          <w:rStyle w:val="bodyrepostChar"/>
+        </w:rPr>
+        <w:t xml:space="preserve">    </w:t>
+      </w:r>
+      <w:proofErr w:type="spellStart"/>
+      <w:proofErr w:type="gramStart"/>
+      <w:r>
+        <w:rPr>
+          <w:rStyle w:val="bodyrepostChar"/>
+        </w:rPr>
+        <w:t>int</w:t>
+      </w:r>
+      <w:proofErr w:type="spellEnd"/>
+      <w:proofErr w:type="gramEnd"/>
+      <w:r>
+        <w:rPr>
+          <w:rStyle w:val="bodyrepostChar"/>
+        </w:rPr>
+        <w:t xml:space="preserve"> p = 1 - r;</w:t>
+      </w:r>
+    </w:p>
+    <w:p>
+      <w:pPr>
+        <w:pStyle w:val="bodyrepost"/>
+        <w:rPr>
+          <w:rStyle w:val="bodyrepostChar"/>
+        </w:rPr>
+      </w:pPr>
+    </w:p>
+    <w:p>
+      <w:pPr>
+        <w:pStyle w:val="bodyrepost"/>
+        <w:rPr>
+          <w:rStyle w:val="bodyrepostChar"/>
+        </w:rPr>
+      </w:pPr>
+      <w:r>
+        <w:rPr>
+          <w:rStyle w:val="bodyrepostChar"/>
+        </w:rPr>
+        <w:t xml:space="preserve">    </w:t>
+      </w:r>
+      <w:proofErr w:type="spellStart"/>
+      <w:proofErr w:type="gramStart"/>
+      <w:r>
+        <w:rPr>
+          <w:rStyle w:val="bodyrepostChar"/>
+        </w:rPr>
+        <w:t>plotCirclePoints</w:t>
+      </w:r>
+      <w:proofErr w:type="spellEnd"/>
+      <w:r>
+        <w:rPr>
+          <w:rStyle w:val="bodyrepostChar"/>
+        </w:rPr>
+        <w:t>(</w:t>
+      </w:r>
+      <w:proofErr w:type="gramEnd"/>
+      <w:r>
+        <w:rPr>
+          <w:rStyle w:val="bodyrepostChar"/>
+        </w:rPr>
+        <w:t xml:space="preserve">xc, </w:t>
+      </w:r>
+      <w:proofErr w:type="spellStart"/>
+      <w:r>
+        <w:rPr>
+          <w:rStyle w:val="bodyrepostChar"/>
+        </w:rPr>
+        <w:t>yc</w:t>
+      </w:r>
+      <w:proofErr w:type="spellEnd"/>
+      <w:r>
+        <w:rPr>
+          <w:rStyle w:val="bodyrepostChar"/>
+        </w:rPr>
+        <w:t>, x, y);</w:t>
+      </w:r>
+    </w:p>
+    <w:p>
+      <w:pPr>
+        <w:pStyle w:val="bodyrepost"/>
+        <w:rPr>
+          <w:rStyle w:val="bodyrepostChar"/>
+        </w:rPr>
+      </w:pPr>
+    </w:p>
+    <w:p>
+      <w:pPr>
+        <w:pStyle w:val="bodyrepost"/>
+        <w:rPr>
+          <w:rStyle w:val="bodyrepostChar"/>
+        </w:rPr>
+      </w:pPr>
+      <w:r>
+        <w:rPr>
+          <w:rStyle w:val="bodyrepostChar"/>
+        </w:rPr>
+        <w:t xml:space="preserve">    </w:t>
+      </w:r>
+      <w:proofErr w:type="gramStart"/>
+      <w:r>
+        <w:rPr>
+          <w:rStyle w:val="bodyrepostChar"/>
+        </w:rPr>
+        <w:t>while</w:t>
+      </w:r>
+      <w:proofErr w:type="gramEnd"/>
+      <w:r>
+        <w:rPr>
+          <w:rStyle w:val="bodyrepostChar"/>
+        </w:rPr>
+        <w:t xml:space="preserve"> (x &lt; y) {</w:t>
+      </w:r>
+    </w:p>
+    <w:p>
+      <w:pPr>
+        <w:pStyle w:val="bodyrepost"/>
+        <w:rPr>
+          <w:rStyle w:val="bodyrepostChar"/>
+        </w:rPr>
+      </w:pPr>
+      <w:r>
+        <w:rPr>
+          <w:rStyle w:val="bodyrepostChar"/>
+        </w:rPr>
+        <w:t xml:space="preserve">        </w:t>
+      </w:r>
+      <w:proofErr w:type="gramStart"/>
+      <w:r>
+        <w:rPr>
+          <w:rStyle w:val="bodyrepostChar"/>
+        </w:rPr>
+        <w:t>x</w:t>
+      </w:r>
+      <w:proofErr w:type="gramEnd"/>
+      <w:r>
+        <w:rPr>
+          <w:rStyle w:val="bodyrepostChar"/>
+        </w:rPr>
+        <w:t>++;</w:t>
+      </w:r>
+    </w:p>
+    <w:p>
+      <w:pPr>
+        <w:pStyle w:val="bodyrepost"/>
+        <w:rPr>
+          <w:rStyle w:val="bodyrepostChar"/>
+        </w:rPr>
+      </w:pPr>
+    </w:p>
+    <w:p>
+      <w:pPr>
+        <w:pStyle w:val="bodyrepost"/>
+        <w:rPr>
+          <w:rStyle w:val="bodyrepostChar"/>
+        </w:rPr>
+      </w:pPr>
+      <w:r>
+        <w:rPr>
+          <w:rStyle w:val="bodyrepostChar"/>
+        </w:rPr>
+        <w:t xml:space="preserve">        </w:t>
+      </w:r>
+      <w:proofErr w:type="gramStart"/>
+      <w:r>
+        <w:rPr>
+          <w:rStyle w:val="bodyrepostChar"/>
+        </w:rPr>
+        <w:t>if</w:t>
+      </w:r>
+      <w:proofErr w:type="gramEnd"/>
+      <w:r>
+        <w:rPr>
+          <w:rStyle w:val="bodyrepostChar"/>
+        </w:rPr>
+        <w:t xml:space="preserve"> (p &lt; 0) {</w:t>
+      </w:r>
+    </w:p>
+    <w:p>
+      <w:pPr>
+        <w:pStyle w:val="bodyrepost"/>
+        <w:rPr>
+          <w:rStyle w:val="bodyrepostChar"/>
+        </w:rPr>
+      </w:pPr>
+      <w:r>
+        <w:rPr>
+          <w:rStyle w:val="bodyrepostChar"/>
+        </w:rPr>
+        <w:t xml:space="preserve">            // Midpoint is inside the circle</w:t>
+      </w:r>
+    </w:p>
+    <w:p>
+      <w:pPr>
+        <w:pStyle w:val="bodyrepost"/>
+        <w:rPr>
+          <w:rStyle w:val="bodyrepostChar"/>
+        </w:rPr>
+      </w:pPr>
+      <w:r>
+        <w:rPr>
+          <w:rStyle w:val="bodyrepostChar"/>
+        </w:rPr>
+        <w:t xml:space="preserve">            p = p + 2 * x + 1;</w:t>
+      </w:r>
+    </w:p>
+    <w:p>
+      <w:pPr>
+        <w:pStyle w:val="bodyrepost"/>
+        <w:rPr>
+          <w:rStyle w:val="bodyrepostChar"/>
+        </w:rPr>
+      </w:pPr>
+      <w:r>
+        <w:rPr>
+          <w:rStyle w:val="bodyrepostChar"/>
+        </w:rPr>
+        <w:lastRenderedPageBreak/>
+        <w:t xml:space="preserve">        } else {</w:t>
+      </w:r>
+    </w:p>
+    <w:p>
+      <w:pPr>
+        <w:pStyle w:val="bodyrepost"/>
+        <w:rPr>
+          <w:rStyle w:val="bodyrepostChar"/>
+        </w:rPr>
+      </w:pPr>
+      <w:r>
+        <w:rPr>
+          <w:rStyle w:val="bodyrepostChar"/>
+        </w:rPr>
+        <w:t xml:space="preserve">            // Midpoint is outside or on the circle</w:t>
+      </w:r>
+    </w:p>
+    <w:p>
+      <w:pPr>
+        <w:pStyle w:val="bodyrepost"/>
+        <w:rPr>
+          <w:rStyle w:val="bodyrepostChar"/>
+        </w:rPr>
+      </w:pPr>
+      <w:r>
+        <w:rPr>
+          <w:rStyle w:val="bodyrepostChar"/>
+        </w:rPr>
+        <w:t xml:space="preserve">            </w:t>
+      </w:r>
+      <w:proofErr w:type="gramStart"/>
+      <w:r>
+        <w:rPr>
+          <w:rStyle w:val="bodyrepostChar"/>
+        </w:rPr>
+        <w:t>y--</w:t>
+      </w:r>
+      <w:proofErr w:type="gramEnd"/>
+      <w:r>
+        <w:rPr>
+          <w:rStyle w:val="bodyrepostChar"/>
+        </w:rPr>
+        <w:t>;</w:t>
+      </w:r>
+    </w:p>
+    <w:p>
+      <w:pPr>
+        <w:pStyle w:val="bodyrepost"/>
+        <w:rPr>
+          <w:rStyle w:val="bodyrepostChar"/>
+        </w:rPr>
+      </w:pPr>
+      <w:r>
+        <w:rPr>
+          <w:rStyle w:val="bodyrepostChar"/>
+        </w:rPr>
+        <w:t xml:space="preserve">            p = p + 2 * (x - y) + 1;</w:t>
+      </w:r>
+    </w:p>
+    <w:p>
+      <w:pPr>
+        <w:pStyle w:val="bodyrepost"/>
+        <w:rPr>
+          <w:rStyle w:val="bodyrepostChar"/>
+        </w:rPr>
+      </w:pPr>
+      <w:r>
+        <w:rPr>
+          <w:rStyle w:val="bodyrepostChar"/>
+        </w:rPr>
+        <w:t xml:space="preserve">        }</w:t>
+      </w:r>
+    </w:p>
+    <w:p>
+      <w:pPr>
+        <w:pStyle w:val="bodyrepost"/>
+        <w:rPr>
+          <w:rStyle w:val="bodyrepostChar"/>
+        </w:rPr>
+      </w:pPr>
+    </w:p>
+    <w:p>
+      <w:pPr>
+        <w:pStyle w:val="bodyrepost"/>
+        <w:rPr>
+          <w:rStyle w:val="bodyrepostChar"/>
+        </w:rPr>
+      </w:pPr>
+      <w:r>
+        <w:rPr>
+          <w:rStyle w:val="bodyrepostChar"/>
+        </w:rPr>
+        <w:t xml:space="preserve">        </w:t>
+      </w:r>
+      <w:proofErr w:type="spellStart"/>
+      <w:proofErr w:type="gramStart"/>
+      <w:r>
+        <w:rPr>
+          <w:rStyle w:val="bodyrepostChar"/>
+        </w:rPr>
+        <w:t>plotCirclePoints</w:t>
+      </w:r>
+      <w:proofErr w:type="spellEnd"/>
+      <w:r>
+        <w:rPr>
+          <w:rStyle w:val="bodyrepostChar"/>
+        </w:rPr>
+        <w:t>(</w:t>
+      </w:r>
+      <w:proofErr w:type="gramEnd"/>
+      <w:r>
+        <w:rPr>
+          <w:rStyle w:val="bodyrepostChar"/>
+        </w:rPr>
+        <w:t xml:space="preserve">xc, </w:t>
+      </w:r>
+      <w:proofErr w:type="spellStart"/>
+      <w:r>
+        <w:rPr>
+          <w:rStyle w:val="bodyrepostChar"/>
+        </w:rPr>
+        <w:t>yc</w:t>
+      </w:r>
+      <w:proofErr w:type="spellEnd"/>
+      <w:r>
+        <w:rPr>
+          <w:rStyle w:val="bodyrepostChar"/>
+        </w:rPr>
+        <w:t>, x, y);</w:t>
+      </w:r>
+    </w:p>
+    <w:p>
+      <w:pPr>
+        <w:pStyle w:val="bodyrepost"/>
+        <w:rPr>
+          <w:rStyle w:val="bodyrepostChar"/>
+        </w:rPr>
+      </w:pPr>
+      <w:r>
+        <w:rPr>
+          <w:rStyle w:val="bodyrepostChar"/>
+        </w:rPr>
+        <w:t xml:space="preserve">    }</w:t>
+      </w:r>
+    </w:p>
+    <w:p>
+      <w:pPr>
+        <w:pStyle w:val="bodyrepost"/>
+        <w:rPr>
+          <w:rStyle w:val="bodyrepostChar"/>
+        </w:rPr>
+      </w:pPr>
+      <w:r>
+        <w:rPr>
+          <w:rStyle w:val="bodyrepostChar"/>
+        </w:rPr>
+        <w:t>}</w:t>
+      </w:r>
+    </w:p>
+    <w:p>
+      <w:pPr>
+        <w:pStyle w:val="bodyrepost"/>
+        <w:rPr>
+          <w:rStyle w:val="bodyrepostChar"/>
+        </w:rPr>
+      </w:pPr>
+    </w:p>
+    <w:p>
+      <w:pPr>
+        <w:pStyle w:val="bodyrepost"/>
+        <w:rPr>
+          <w:rStyle w:val="bodyrepostChar"/>
+        </w:rPr>
+      </w:pPr>
+      <w:proofErr w:type="spellStart"/>
+      <w:proofErr w:type="gramStart"/>
+      <w:r>
+        <w:rPr>
+          <w:rStyle w:val="bodyrepostChar"/>
+        </w:rPr>
+        <w:t>int</w:t>
+      </w:r>
+      <w:proofErr w:type="spellEnd"/>
+      <w:proofErr w:type="gramEnd"/>
+      <w:r>
+        <w:rPr>
+          <w:rStyle w:val="bodyrepostChar"/>
+        </w:rPr>
+        <w:t xml:space="preserve"> main() {</w:t>
+      </w:r>
+    </w:p>
+    <w:p>
+      <w:pPr>
+        <w:pStyle w:val="bodyrepost"/>
+        <w:rPr>
+          <w:rStyle w:val="bodyrepostChar"/>
+        </w:rPr>
+      </w:pPr>
+      <w:r>
+        <w:rPr>
+          <w:rStyle w:val="bodyrepostChar"/>
+        </w:rPr>
+        <w:t xml:space="preserve">    </w:t>
+      </w:r>
+      <w:proofErr w:type="spellStart"/>
+      <w:proofErr w:type="gramStart"/>
+      <w:r>
+        <w:rPr>
+          <w:rStyle w:val="bodyrepostChar"/>
+        </w:rPr>
+        <w:t>int</w:t>
+      </w:r>
+      <w:proofErr w:type="spellEnd"/>
+      <w:proofErr w:type="gramEnd"/>
+      <w:r>
+        <w:rPr>
+          <w:rStyle w:val="bodyrepostChar"/>
+        </w:rPr>
+        <w:t xml:space="preserve"> </w:t>
+      </w:r>
+      <w:proofErr w:type="spellStart"/>
+      <w:r>
+        <w:rPr>
+          <w:rStyle w:val="bodyrepostChar"/>
+        </w:rPr>
+        <w:t>gd</w:t>
+      </w:r>
+      <w:proofErr w:type="spellEnd"/>
+      <w:r>
+        <w:rPr>
+          <w:rStyle w:val="bodyrepostChar"/>
+        </w:rPr>
+        <w:t xml:space="preserve"> = DETECT, </w:t>
+      </w:r>
+      <w:proofErr w:type="spellStart"/>
+      <w:r>
+        <w:rPr>
+          <w:rStyle w:val="bodyrepostChar"/>
+        </w:rPr>
+        <w:t>gm</w:t>
+      </w:r>
+      <w:proofErr w:type="spellEnd"/>
+      <w:r>
+        <w:rPr>
+          <w:rStyle w:val="bodyrepostChar"/>
+        </w:rPr>
+        <w:t>;</w:t>
+      </w:r>
+    </w:p>
+    <w:p>
+      <w:pPr>
+        <w:pStyle w:val="bodyrepost"/>
+        <w:rPr>
+          <w:rStyle w:val="bodyrepostChar"/>
+        </w:rPr>
+      </w:pPr>
+      <w:r>
+        <w:rPr>
+          <w:rStyle w:val="bodyrepostChar"/>
+        </w:rPr>
+        <w:t xml:space="preserve">    </w:t>
+      </w:r>
+      <w:proofErr w:type="spellStart"/>
+      <w:proofErr w:type="gramStart"/>
+      <w:r>
+        <w:rPr>
+          <w:rStyle w:val="bodyrepostChar"/>
+        </w:rPr>
+        <w:t>initgraph</w:t>
+      </w:r>
+      <w:proofErr w:type="spellEnd"/>
+      <w:r>
+        <w:rPr>
+          <w:rStyle w:val="bodyrepostChar"/>
+        </w:rPr>
+        <w:t>(</w:t>
+      </w:r>
+      <w:proofErr w:type="gramEnd"/>
+      <w:r>
+        <w:rPr>
+          <w:rStyle w:val="bodyrepostChar"/>
+        </w:rPr>
+        <w:t>&amp;</w:t>
+      </w:r>
+      <w:proofErr w:type="spellStart"/>
+      <w:r>
+        <w:rPr>
+          <w:rStyle w:val="bodyrepostChar"/>
+        </w:rPr>
+        <w:t>gd</w:t>
+      </w:r>
+      <w:proofErr w:type="spellEnd"/>
+      <w:r>
+        <w:rPr>
+          <w:rStyle w:val="bodyrepostChar"/>
+        </w:rPr>
+        <w:t>, &amp;</w:t>
+      </w:r>
+      <w:proofErr w:type="spellStart"/>
+      <w:r>
+        <w:rPr>
+          <w:rStyle w:val="bodyrepostChar"/>
+        </w:rPr>
+        <w:t>gm</w:t>
+      </w:r>
+      <w:proofErr w:type="spellEnd"/>
+      <w:r>
+        <w:rPr>
+          <w:rStyle w:val="bodyrepostChar"/>
+        </w:rPr>
+        <w:t>, "");</w:t>
+      </w:r>
+    </w:p>
+    <w:p>
+      <w:pPr>
+        <w:pStyle w:val="bodyrepost"/>
+        <w:rPr>
+          <w:rStyle w:val="bodyrepostChar"/>
+        </w:rPr>
+      </w:pPr>
+    </w:p>
+    <w:p>
+      <w:pPr>
+        <w:pStyle w:val="bodyrepost"/>
+        <w:rPr>
+          <w:rStyle w:val="bodyrepostChar"/>
+        </w:rPr>
+      </w:pPr>
+      <w:r>
+        <w:rPr>
+          <w:rStyle w:val="bodyrepostChar"/>
+        </w:rPr>
+        <w:t xml:space="preserve">    </w:t>
+      </w:r>
+      <w:proofErr w:type="spellStart"/>
+      <w:proofErr w:type="gramStart"/>
+      <w:r>
+        <w:rPr>
+          <w:rStyle w:val="bodyrepostChar"/>
+        </w:rPr>
+        <w:t>int</w:t>
+      </w:r>
+      <w:proofErr w:type="spellEnd"/>
+      <w:proofErr w:type="gramEnd"/>
+      <w:r>
+        <w:rPr>
+          <w:rStyle w:val="bodyrepostChar"/>
+        </w:rPr>
+        <w:t xml:space="preserve"> xc, </w:t>
+      </w:r>
+      <w:proofErr w:type="spellStart"/>
+      <w:r>
+        <w:rPr>
+          <w:rStyle w:val="bodyrepostChar"/>
+        </w:rPr>
+        <w:t>yc</w:t>
+      </w:r>
+      <w:proofErr w:type="spellEnd"/>
+      <w:r>
+        <w:rPr>
+          <w:rStyle w:val="bodyrepostChar"/>
+        </w:rPr>
+        <w:t>, r;</w:t>
+      </w:r>
+    </w:p>
+    <w:p>
+      <w:pPr>
+        <w:pStyle w:val="bodyrepost"/>
+        <w:rPr>
+          <w:rStyle w:val="bodyrepostChar"/>
+        </w:rPr>
+      </w:pPr>
+      <w:r>
+        <w:rPr>
+          <w:rStyle w:val="bodyrepostChar"/>
+        </w:rPr>
+        <w:t xml:space="preserve">    </w:t>
+      </w:r>
+      <w:proofErr w:type="spellStart"/>
+      <w:proofErr w:type="gramStart"/>
+      <w:r>
+        <w:rPr>
+          <w:rStyle w:val="bodyrepostChar"/>
+        </w:rPr>
+        <w:t>cout</w:t>
+      </w:r>
+      <w:proofErr w:type="spellEnd"/>
+      <w:proofErr w:type="gramEnd"/>
+      <w:r>
+        <w:rPr>
+          <w:rStyle w:val="bodyrepostChar"/>
+        </w:rPr>
+        <w:t xml:space="preserve"> &lt;&lt; "Enter center (xc </w:t>
+      </w:r>
+      <w:proofErr w:type="spellStart"/>
+      <w:r>
+        <w:rPr>
+          <w:rStyle w:val="bodyrepostChar"/>
+        </w:rPr>
+        <w:t>yc</w:t>
+      </w:r>
+      <w:proofErr w:type="spellEnd"/>
+      <w:r>
+        <w:rPr>
+          <w:rStyle w:val="bodyrepostChar"/>
+        </w:rPr>
+        <w:t>): ";</w:t>
+      </w:r>
+    </w:p>
+    <w:p>
+      <w:pPr>
+        <w:pStyle w:val="bodyrepost"/>
+        <w:rPr>
+          <w:rStyle w:val="bodyrepostChar"/>
+        </w:rPr>
+      </w:pPr>
+      <w:r>
+        <w:rPr>
+          <w:rStyle w:val="bodyrepostChar"/>
+        </w:rPr>
+        <w:t xml:space="preserve">    </w:t>
+      </w:r>
+      <w:proofErr w:type="spellStart"/>
+      <w:proofErr w:type="gramStart"/>
+      <w:r>
+        <w:rPr>
+          <w:rStyle w:val="bodyrepostChar"/>
+        </w:rPr>
+        <w:t>cin</w:t>
+      </w:r>
+      <w:proofErr w:type="spellEnd"/>
+      <w:proofErr w:type="gramEnd"/>
+      <w:r>
+        <w:rPr>
+          <w:rStyle w:val="bodyrepostChar"/>
+        </w:rPr>
+        <w:t xml:space="preserve"> &gt;&gt; xc &gt;&gt; </w:t>
+      </w:r>
+      <w:proofErr w:type="spellStart"/>
+      <w:r>
+        <w:rPr>
+          <w:rStyle w:val="bodyrepostChar"/>
+        </w:rPr>
+        <w:t>yc</w:t>
+      </w:r>
+      <w:proofErr w:type="spellEnd"/>
+      <w:r>
+        <w:rPr>
+          <w:rStyle w:val="bodyrepostChar"/>
+        </w:rPr>
+        <w:t>;</w:t>
+      </w:r>
+    </w:p>
+    <w:p>
+      <w:pPr>
+        <w:pStyle w:val="bodyrepost"/>
+        <w:rPr>
+          <w:rStyle w:val="bodyrepostChar"/>
+        </w:rPr>
+      </w:pPr>
+      <w:r>
+        <w:rPr>
+          <w:rStyle w:val="bodyrepostChar"/>
+        </w:rPr>
+        <w:t xml:space="preserve">    </w:t>
+      </w:r>
+      <w:proofErr w:type="spellStart"/>
+      <w:proofErr w:type="gramStart"/>
+      <w:r>
+        <w:rPr>
+          <w:rStyle w:val="bodyrepostChar"/>
+        </w:rPr>
+        <w:t>cout</w:t>
+      </w:r>
+      <w:proofErr w:type="spellEnd"/>
+      <w:proofErr w:type="gramEnd"/>
+      <w:r>
+        <w:rPr>
+          <w:rStyle w:val="bodyrepostChar"/>
+        </w:rPr>
+        <w:t xml:space="preserve"> &lt;&lt; "Enter radius: ";</w:t>
+      </w:r>
+    </w:p>
+    <w:p>
+      <w:pPr>
+        <w:pStyle w:val="bodyrepost"/>
+        <w:rPr>
+          <w:rStyle w:val="bodyrepostChar"/>
+        </w:rPr>
+      </w:pPr>
+      <w:r>
+        <w:rPr>
+          <w:rStyle w:val="bodyrepostChar"/>
+        </w:rPr>
+        <w:t xml:space="preserve">    </w:t>
+      </w:r>
+      <w:proofErr w:type="spellStart"/>
+      <w:proofErr w:type="gramStart"/>
+      <w:r>
+        <w:rPr>
+          <w:rStyle w:val="bodyrepostChar"/>
+        </w:rPr>
+        <w:t>cin</w:t>
+      </w:r>
+      <w:proofErr w:type="spellEnd"/>
+      <w:proofErr w:type="gramEnd"/>
+      <w:r>
+        <w:rPr>
+          <w:rStyle w:val="bodyrepostChar"/>
+        </w:rPr>
+        <w:t xml:space="preserve"> &gt;&gt; r;</w:t>
+      </w:r>
+    </w:p>
+    <w:p>
+      <w:pPr>
+        <w:pStyle w:val="bodyrepost"/>
+        <w:rPr>
+          <w:rStyle w:val="bodyrepostChar"/>
+        </w:rPr>
+      </w:pPr>
+    </w:p>
+    <w:p>
+      <w:pPr>
+        <w:pStyle w:val="bodyrepost"/>
+        <w:rPr>
+          <w:rStyle w:val="bodyrepostChar"/>
+        </w:rPr>
+      </w:pPr>
+      <w:r>
+        <w:rPr>
+          <w:rStyle w:val="bodyrepostChar"/>
+        </w:rPr>
+        <w:t xml:space="preserve">    </w:t>
+      </w:r>
+      <w:proofErr w:type="spellStart"/>
+      <w:proofErr w:type="gramStart"/>
+      <w:r>
+        <w:rPr>
+          <w:rStyle w:val="bodyrepostChar"/>
+        </w:rPr>
+        <w:t>midpointCircleAlgorithm</w:t>
+      </w:r>
+      <w:proofErr w:type="spellEnd"/>
+      <w:r>
+        <w:rPr>
+          <w:rStyle w:val="bodyrepostChar"/>
+        </w:rPr>
+        <w:t>(</w:t>
+      </w:r>
+      <w:proofErr w:type="gramEnd"/>
+      <w:r>
+        <w:rPr>
+          <w:rStyle w:val="bodyrepostChar"/>
+        </w:rPr>
+        <w:t xml:space="preserve">xc, </w:t>
+      </w:r>
+      <w:proofErr w:type="spellStart"/>
+      <w:r>
+        <w:rPr>
+          <w:rStyle w:val="bodyrepostChar"/>
+        </w:rPr>
+        <w:t>yc</w:t>
+      </w:r>
+      <w:proofErr w:type="spellEnd"/>
+      <w:r>
+        <w:rPr>
+          <w:rStyle w:val="bodyrepostChar"/>
+        </w:rPr>
+        <w:t>, r);</w:t>
+      </w:r>
+    </w:p>
+    <w:p>
+      <w:pPr>
+        <w:pStyle w:val="bodyrepost"/>
+        <w:rPr>
+          <w:rStyle w:val="bodyrepostChar"/>
+        </w:rPr>
+      </w:pPr>
+    </w:p>
+    <w:p>
+      <w:pPr>
+        <w:pStyle w:val="bodyrepost"/>
+        <w:rPr>
+          <w:rStyle w:val="bodyrepostChar"/>
+        </w:rPr>
+      </w:pPr>
+      <w:r>
+        <w:rPr>
+          <w:rStyle w:val="bodyrepostChar"/>
+        </w:rPr>
+        <w:t xml:space="preserve">    </w:t>
+      </w:r>
+      <w:proofErr w:type="spellStart"/>
+      <w:proofErr w:type="gramStart"/>
+      <w:r>
+        <w:rPr>
+          <w:rStyle w:val="bodyrepostChar"/>
+        </w:rPr>
+        <w:t>getch</w:t>
+      </w:r>
+      <w:proofErr w:type="spellEnd"/>
+      <w:r>
+        <w:rPr>
+          <w:rStyle w:val="bodyrepostChar"/>
+        </w:rPr>
+        <w:t>(</w:t>
+      </w:r>
+      <w:proofErr w:type="gramEnd"/>
+      <w:r>
+        <w:rPr>
+          <w:rStyle w:val="bodyrepostChar"/>
+        </w:rPr>
+        <w:t>);</w:t>
+      </w:r>
+    </w:p>
+    <w:p>
+      <w:pPr>
+        <w:pStyle w:val="bodyrepost"/>
+        <w:rPr>
+          <w:rStyle w:val="bodyrepostChar"/>
+        </w:rPr>
+      </w:pPr>
+      <w:r>
+        <w:rPr>
+          <w:rStyle w:val="bodyrepostChar"/>
+        </w:rPr>
+        <w:t xml:space="preserve">    </w:t>
+      </w:r>
+      <w:proofErr w:type="spellStart"/>
+      <w:proofErr w:type="gramStart"/>
+      <w:r>
+        <w:rPr>
+          <w:rStyle w:val="bodyrepostChar"/>
+        </w:rPr>
+        <w:t>closegraph</w:t>
+      </w:r>
+      <w:proofErr w:type="spellEnd"/>
+      <w:r>
+        <w:rPr>
+          <w:rStyle w:val="bodyrepostChar"/>
+        </w:rPr>
+        <w:t>(</w:t>
+      </w:r>
+      <w:proofErr w:type="gramEnd"/>
+      <w:r>
+        <w:rPr>
+          <w:rStyle w:val="bodyrepostChar"/>
+        </w:rPr>
+        <w:t>);</w:t>
+      </w:r>
+    </w:p>
+    <w:p>
+      <w:pPr>
+        <w:pStyle w:val="bodyrepost"/>
+        <w:rPr>
+          <w:rStyle w:val="bodyrepostChar"/>
+        </w:rPr>
+      </w:pPr>
+      <w:r>
+        <w:rPr>
+          <w:rStyle w:val="bodyrepostChar"/>
+        </w:rPr>
+        <w:t xml:space="preserve">    </w:t>
+      </w:r>
+      <w:proofErr w:type="gramStart"/>
+      <w:r>
+        <w:rPr>
+          <w:rStyle w:val="bodyrepostChar"/>
+        </w:rPr>
+        <w:t>return</w:t>
+      </w:r>
+      <w:proofErr w:type="gramEnd"/>
+      <w:r>
+        <w:rPr>
+          <w:rStyle w:val="bodyrepostChar"/>
+        </w:rPr>
+        <w:t xml:space="preserve"> 0;</w:t>
+      </w:r>
+    </w:p>
+    <w:p>
+      <w:pPr>
+        <w:pStyle w:val="bodyrepost"/>
+        <w:rPr>
+          <w:rStyle w:val="bodyrepostChar"/>
+        </w:rPr>
+      </w:pPr>
+      <w:r>
+        <w:rPr>
+          <w:rStyle w:val="bodyrepostChar"/>
+        </w:rPr>
+        <w:t>}</w:t>
+      </w:r>
       <w:bookmarkStart w:id="0" w:name="_GoBack"/>
       <w:bookmarkEnd w:id="0"/>
     </w:p>

</xml_diff>